<commit_message>
Aggiornamento file svolta.docx e svolta.pdf per l'esame del 09/02/2023
</commit_message>
<xml_diff>
--- a/09222023/09222023 svolta.docx
+++ b/09222023/09222023 svolta.docx
@@ -3,11 +3,28 @@
 <w:document xmlns:wpc="http://schemas.microsoft.com/office/word/2010/wordprocessingCanvas" xmlns:cx="http://schemas.microsoft.com/office/drawing/2014/chartex" xmlns:cx1="http://schemas.microsoft.com/office/drawing/2015/9/8/chartex" xmlns:cx2="http://schemas.microsoft.com/office/drawing/2015/10/21/chartex" xmlns:cx3="http://schemas.microsoft.com/office/drawing/2016/5/9/chartex" xmlns:cx4="http://schemas.microsoft.com/office/drawing/2016/5/10/chartex" xmlns:cx5="http://schemas.microsoft.com/office/drawing/2016/5/11/chartex" xmlns:cx6="http://schemas.microsoft.com/office/drawing/2016/5/12/chartex" xmlns:cx7="http://schemas.microsoft.com/office/drawing/2016/5/13/chartex" xmlns:cx8="http://schemas.microsoft.com/office/drawing/2016/5/14/chartex" xmlns:mc="http://schemas.openxmlformats.org/markup-compatibility/2006" xmlns:aink="http://schemas.microsoft.com/office/drawing/2016/ink" xmlns:am3d="http://schemas.microsoft.com/office/drawing/2017/model3d" xmlns:o="urn:schemas-microsoft-com:office:office" xmlns:oel="http://schemas.microsoft.com/office/2019/extlst" xmlns:r="http://schemas.openxmlformats.org/officeDocument/2006/relationships" xmlns:m="http://schemas.openxmlformats.org/officeDocument/2006/math" xmlns:v="urn:schemas-microsoft-com:vml" xmlns:wp14="http://schemas.microsoft.com/office/word/2010/wordprocessingDrawing" xmlns:wp="http://schemas.openxmlformats.org/drawingml/2006/wordprocessingDrawing" xmlns:w10="urn:schemas-microsoft-com:office:word" xmlns:w="http://schemas.openxmlformats.org/wordprocessingml/2006/main" xmlns:w14="http://schemas.microsoft.com/office/word/2010/wordml" xmlns:w15="http://schemas.microsoft.com/office/word/2012/wordml" xmlns:w16cex="http://schemas.microsoft.com/office/word/2018/wordml/cex" xmlns:w16cid="http://schemas.microsoft.com/office/word/2016/wordml/cid" xmlns:w16="http://schemas.microsoft.com/office/word/2018/wordml" xmlns:w16sdtdh="http://schemas.microsoft.com/office/word/2020/wordml/sdtdatahash" xmlns:w16se="http://schemas.microsoft.com/office/word/2015/wordml/symex" xmlns:wpg="http://schemas.microsoft.com/office/word/2010/wordprocessingGroup" xmlns:wpi="http://schemas.microsoft.com/office/word/2010/wordprocessingInk" xmlns:wne="http://schemas.microsoft.com/office/word/2006/wordml" xmlns:wps="http://schemas.microsoft.com/office/word/2010/wordprocessingShape" mc:Ignorable="w14 w15 w16se w16cid w16 w16cex w16sdtdh wp14">
   <w:body>
     <w:p>
-      <w:r>
-        <w:t xml:space="preserve">Esame del </w:t>
-      </w:r>
-      <w:r>
-        <w:t>09/02/2023</w:t>
+      <w:pPr>
+        <w:rPr>
+          <w:u w:val="single"/>
+        </w:rPr>
+      </w:pPr>
+      <w:r>
+        <w:t>Esame del 09/02/2023</w:t>
+      </w:r>
+      <w:r>
+        <w:tab/>
+        <w:t xml:space="preserve"> (</w:t>
+      </w:r>
+      <w:hyperlink r:id="rId5" w:history="1">
+        <w:r>
+          <w:rPr>
+            <w:rStyle w:val="Collegamentoipertestuale"/>
+          </w:rPr>
+          <w:t>GitHub</w:t>
+        </w:r>
+      </w:hyperlink>
+      <w:r>
+        <w:t>)</w:t>
       </w:r>
     </w:p>
     <w:p>
@@ -147,14 +164,7 @@
           <w:i/>
           <w:iCs/>
         </w:rPr>
-        <w:t>Si faccia in modo che il comando stampi solo i file maggiori di 1024 byt</w:t>
-      </w:r>
-      <w:r>
-        <w:rPr>
-          <w:i/>
-          <w:iCs/>
-        </w:rPr>
-        <w:t>e</w:t>
+        <w:t>Si faccia in modo che il comando stampi solo i file maggiori di 1024 byte</w:t>
       </w:r>
     </w:p>
     <w:p>
@@ -690,14 +700,7 @@
           <w:i/>
           <w:iCs/>
         </w:rPr>
-        <w:t>Elimina - un prodotto dal carrell</w:t>
-      </w:r>
-      <w:r>
-        <w:rPr>
-          <w:i/>
-          <w:iCs/>
-        </w:rPr>
-        <w:t>o</w:t>
+        <w:t>Elimina - un prodotto dal carrello</w:t>
       </w:r>
     </w:p>
     <w:p>
@@ -4583,77 +4586,7 @@
           <w:i/>
           <w:iCs/>
         </w:rPr>
-        <w:t>Dove esame è il nome dell’eseguibile, i e j sono due interi positivi, f il nome del file, C1 e C2 due caratteri.</w:t>
-      </w:r>
-      <w:r>
-        <w:rPr>
-          <w:i/>
-          <w:iCs/>
-        </w:rPr>
-        <w:t xml:space="preserve"> </w:t>
-      </w:r>
-      <w:r>
-        <w:rPr>
-          <w:i/>
-          <w:iCs/>
-        </w:rPr>
-        <w:t>Il processo padre dovrà creare due processi P1 e P2, il processo P1 dovrà cercare le istanze di C1 nel file f,</w:t>
-      </w:r>
-      <w:r>
-        <w:rPr>
-          <w:i/>
-          <w:iCs/>
-        </w:rPr>
-        <w:t xml:space="preserve"> </w:t>
-      </w:r>
-      <w:r>
-        <w:rPr>
-          <w:i/>
-          <w:iCs/>
-        </w:rPr>
-        <w:t>mentre il processo P2 dovrà cercare le istanze di C2 in f. Quando uno dei due processi trova il carattere, lo</w:t>
-      </w:r>
-      <w:r>
-        <w:rPr>
-          <w:i/>
-          <w:iCs/>
-        </w:rPr>
-        <w:t xml:space="preserve"> </w:t>
-      </w:r>
-      <w:r>
-        <w:rPr>
-          <w:i/>
-          <w:iCs/>
-        </w:rPr>
-        <w:t>segnala al padre. Il padre si mette in attesa che i figli cercano i caratteri, quando riceve il segnale chiamerà</w:t>
-      </w:r>
-      <w:r>
-        <w:rPr>
-          <w:i/>
-          <w:iCs/>
-        </w:rPr>
-        <w:t xml:space="preserve"> </w:t>
-      </w:r>
-      <w:r>
-        <w:rPr>
-          <w:i/>
-          <w:iCs/>
-        </w:rPr>
-        <w:t>una funzione “notifica” che stampa il PID del figlio. Quando uno dei figli trova il carattere, l’applicazione</w:t>
-      </w:r>
-      <w:r>
-        <w:rPr>
-          <w:i/>
-          <w:iCs/>
-        </w:rPr>
-        <w:t xml:space="preserve"> </w:t>
-      </w:r>
-      <w:r>
-        <w:rPr>
-          <w:i/>
-          <w:iCs/>
-        </w:rPr>
-        <w:t>termina.</w:t>
+        <w:t>Dove esame è il nome dell’eseguibile, i e j sono due interi positivi, f il nome del file, C1 e C2 due caratteri. Il processo padre dovrà creare due processi P1 e P2, il processo P1 dovrà cercare le istanze di C1 nel file f, mentre il processo P2 dovrà cercare le istanze di C2 in f. Quando uno dei due processi trova il carattere, lo segnala al padre. Il padre si mette in attesa che i figli cercano i caratteri, quando riceve il segnale chiamerà una funzione “notifica” che stampa il PID del figlio. Quando uno dei figli trova il carattere, l’applicazione termina.</w:t>
       </w:r>
     </w:p>
     <w:p>
@@ -4666,7 +4599,7 @@
           <w:kern w:val="0"/>
           <w:sz w:val="16"/>
           <w:szCs w:val="16"/>
-          <w:lang w:val="en-US" w:eastAsia="it-IT"/>
+          <w:lang w:eastAsia="it-IT"/>
           <w14:ligatures w14:val="none"/>
         </w:rPr>
       </w:pPr>
@@ -4677,7 +4610,7 @@
           <w:kern w:val="0"/>
           <w:sz w:val="16"/>
           <w:szCs w:val="16"/>
-          <w:lang w:val="en-US" w:eastAsia="it-IT"/>
+          <w:lang w:eastAsia="it-IT"/>
           <w14:ligatures w14:val="none"/>
         </w:rPr>
         <w:t>#include</w:t>
@@ -4689,7 +4622,7 @@
           <w:kern w:val="0"/>
           <w:sz w:val="16"/>
           <w:szCs w:val="16"/>
-          <w:lang w:val="en-US" w:eastAsia="it-IT"/>
+          <w:lang w:eastAsia="it-IT"/>
           <w14:ligatures w14:val="none"/>
         </w:rPr>
         <w:t xml:space="preserve"> </w:t>
@@ -4701,7 +4634,7 @@
           <w:kern w:val="0"/>
           <w:sz w:val="16"/>
           <w:szCs w:val="16"/>
-          <w:lang w:val="en-US" w:eastAsia="it-IT"/>
+          <w:lang w:eastAsia="it-IT"/>
           <w14:ligatures w14:val="none"/>
         </w:rPr>
         <w:t>&lt;</w:t>
@@ -4714,7 +4647,7 @@
           <w:kern w:val="0"/>
           <w:sz w:val="16"/>
           <w:szCs w:val="16"/>
-          <w:lang w:val="en-US" w:eastAsia="it-IT"/>
+          <w:lang w:eastAsia="it-IT"/>
           <w14:ligatures w14:val="none"/>
         </w:rPr>
         <w:t>stdio.h</w:t>
@@ -4727,7 +4660,7 @@
           <w:kern w:val="0"/>
           <w:sz w:val="16"/>
           <w:szCs w:val="16"/>
-          <w:lang w:val="en-US" w:eastAsia="it-IT"/>
+          <w:lang w:eastAsia="it-IT"/>
           <w14:ligatures w14:val="none"/>
         </w:rPr>
         <w:t>&gt;</w:t>
@@ -10163,6 +10096,7 @@
   <w:style w:type="character" w:default="1" w:styleId="Carpredefinitoparagrafo">
     <w:name w:val="Default Paragraph Font"/>
     <w:uiPriority w:val="1"/>
+    <w:semiHidden/>
     <w:unhideWhenUsed/>
   </w:style>
   <w:style w:type="table" w:default="1" w:styleId="Tabellanormale">
@@ -10527,6 +10461,29 @@
       </w:tblBorders>
     </w:tblPr>
   </w:style>
+  <w:style w:type="character" w:styleId="Collegamentoipertestuale">
+    <w:name w:val="Hyperlink"/>
+    <w:basedOn w:val="Carpredefinitoparagrafo"/>
+    <w:uiPriority w:val="99"/>
+    <w:unhideWhenUsed/>
+    <w:rsid w:val="006329B4"/>
+    <w:rPr>
+      <w:color w:val="467886" w:themeColor="hyperlink"/>
+      <w:u w:val="single"/>
+    </w:rPr>
+  </w:style>
+  <w:style w:type="character" w:styleId="Menzionenonrisolta">
+    <w:name w:val="Unresolved Mention"/>
+    <w:basedOn w:val="Carpredefinitoparagrafo"/>
+    <w:uiPriority w:val="99"/>
+    <w:semiHidden/>
+    <w:unhideWhenUsed/>
+    <w:rsid w:val="006329B4"/>
+    <w:rPr>
+      <w:color w:val="605E5C"/>
+      <w:shd w:val="clear" w:color="auto" w:fill="E1DFDD"/>
+    </w:rPr>
+  </w:style>
 </w:styles>
 </file>
 

</xml_diff>